<commit_message>
updated repeat until practice handout
make the ui look the same as the current version of scratch
</commit_message>
<xml_diff>
--- a/_sources/VisualProgrammingEnv/handouts/scratch_repeat_until_practice.docx
+++ b/_sources/VisualProgrammingEnv/handouts/scratch_repeat_until_practice.docx
@@ -1,6 +1,6 @@
 
 <file path=word/document.xml><?xml version="1.0" encoding="utf-8"?>
-<w:document xmlns:wpc="http://schemas.microsoft.com/office/word/2010/wordprocessingCanvas" xmlns:cx="http://schemas.microsoft.com/office/drawing/2014/chartex" xmlns:cx1="http://schemas.microsoft.com/office/drawing/2015/9/8/chartex" xmlns:mc="http://schemas.openxmlformats.org/markup-compatibility/2006" xmlns:o="urn:schemas-microsoft-com:office:office" xmlns:r="http://schemas.openxmlformats.org/officeDocument/2006/relationships" xmlns:m="http://schemas.openxmlformats.org/officeDocument/2006/math" xmlns:v="urn:schemas-microsoft-com:vml" xmlns:wp14="http://schemas.microsoft.com/office/word/2010/wordprocessingDrawing" xmlns:wp="http://schemas.openxmlformats.org/drawingml/2006/wordprocessingDrawing" xmlns:w10="urn:schemas-microsoft-com:office:word" xmlns:w="http://schemas.openxmlformats.org/wordprocessingml/2006/main" xmlns:w14="http://schemas.microsoft.com/office/word/2010/wordml" xmlns:w15="http://schemas.microsoft.com/office/word/2012/wordml" xmlns:w16se="http://schemas.microsoft.com/office/word/2015/wordml/symex" xmlns:wpg="http://schemas.microsoft.com/office/word/2010/wordprocessingGroup" xmlns:wpi="http://schemas.microsoft.com/office/word/2010/wordprocessingInk" xmlns:wne="http://schemas.microsoft.com/office/word/2006/wordml" xmlns:wps="http://schemas.microsoft.com/office/word/2010/wordprocessingShape" mc:Ignorable="w14 w15 w16se wp14">
+<w:document xmlns:wpc="http://schemas.microsoft.com/office/word/2010/wordprocessingCanvas" xmlns:cx="http://schemas.microsoft.com/office/drawing/2014/chartex" xmlns:cx1="http://schemas.microsoft.com/office/drawing/2015/9/8/chartex" xmlns:cx2="http://schemas.microsoft.com/office/drawing/2015/10/21/chartex" xmlns:cx3="http://schemas.microsoft.com/office/drawing/2016/5/9/chartex" xmlns:cx4="http://schemas.microsoft.com/office/drawing/2016/5/10/chartex" xmlns:cx5="http://schemas.microsoft.com/office/drawing/2016/5/11/chartex" xmlns:cx6="http://schemas.microsoft.com/office/drawing/2016/5/12/chartex" xmlns:cx7="http://schemas.microsoft.com/office/drawing/2016/5/13/chartex" xmlns:cx8="http://schemas.microsoft.com/office/drawing/2016/5/14/chartex" xmlns:mc="http://schemas.openxmlformats.org/markup-compatibility/2006" xmlns:aink="http://schemas.microsoft.com/office/drawing/2016/ink" xmlns:am3d="http://schemas.microsoft.com/office/drawing/2017/model3d" xmlns:o="urn:schemas-microsoft-com:office:office" xmlns:oel="http://schemas.microsoft.com/office/2019/extlst" xmlns:r="http://schemas.openxmlformats.org/officeDocument/2006/relationships" xmlns:m="http://schemas.openxmlformats.org/officeDocument/2006/math" xmlns:v="urn:schemas-microsoft-com:vml" xmlns:wp14="http://schemas.microsoft.com/office/word/2010/wordprocessingDrawing" xmlns:wp="http://schemas.openxmlformats.org/drawingml/2006/wordprocessingDrawing" xmlns:w10="urn:schemas-microsoft-com:office:word" xmlns:w="http://schemas.openxmlformats.org/wordprocessingml/2006/main" xmlns:w14="http://schemas.microsoft.com/office/word/2010/wordml" xmlns:w15="http://schemas.microsoft.com/office/word/2012/wordml" xmlns:w16cex="http://schemas.microsoft.com/office/word/2018/wordml/cex" xmlns:w16cid="http://schemas.microsoft.com/office/word/2016/wordml/cid" xmlns:w16="http://schemas.microsoft.com/office/word/2018/wordml" xmlns:w16sdtdh="http://schemas.microsoft.com/office/word/2020/wordml/sdtdatahash" xmlns:w16se="http://schemas.microsoft.com/office/word/2015/wordml/symex" xmlns:wpg="http://schemas.microsoft.com/office/word/2010/wordprocessingGroup" xmlns:wpi="http://schemas.microsoft.com/office/word/2010/wordprocessingInk" xmlns:wne="http://schemas.microsoft.com/office/word/2006/wordml" xmlns:wps="http://schemas.microsoft.com/office/word/2010/wordprocessingShape" mc:Ignorable="w14 w15 w16se w16cid w16 w16cex w16sdtdh wp14">
   <w:body>
     <w:p>
       <w:pPr>
@@ -350,18 +350,18 @@
           <w:noProof/>
         </w:rPr>
         <w:drawing>
-          <wp:anchor distT="0" distB="0" distL="114300" distR="114300" simplePos="0" relativeHeight="251662336" behindDoc="0" locked="0" layoutInCell="1" allowOverlap="1">
+          <wp:anchor distT="0" distB="0" distL="114300" distR="114300" simplePos="0" relativeHeight="251663360" behindDoc="1" locked="0" layoutInCell="1" allowOverlap="1" wp14:anchorId="450EC446" wp14:editId="1B112BCE">
             <wp:simplePos x="0" y="0"/>
             <wp:positionH relativeFrom="margin">
               <wp:align>left</wp:align>
             </wp:positionH>
             <wp:positionV relativeFrom="paragraph">
-              <wp:posOffset>194665</wp:posOffset>
+              <wp:posOffset>197276</wp:posOffset>
             </wp:positionV>
-            <wp:extent cx="1849611" cy="2413590"/>
-            <wp:effectExtent l="0" t="0" r="0" b="6350"/>
+            <wp:extent cx="1808782" cy="2597499"/>
+            <wp:effectExtent l="0" t="0" r="0" b="0"/>
             <wp:wrapNone/>
-            <wp:docPr id="5" name="Picture 5" descr="C:\Users\SCHELL~1\AppData\Local\Temp\SNAGHTML47b4cee5.PNG"/>
+            <wp:docPr id="608682462" name="Picture 1"/>
             <wp:cNvGraphicFramePr>
               <a:graphicFrameLocks xmlns:a="http://schemas.openxmlformats.org/drawingml/2006/main" noChangeAspect="1"/>
             </wp:cNvGraphicFramePr>
@@ -369,13 +369,13 @@
               <a:graphicData uri="http://schemas.openxmlformats.org/drawingml/2006/picture">
                 <pic:pic xmlns:pic="http://schemas.openxmlformats.org/drawingml/2006/picture">
                   <pic:nvPicPr>
-                    <pic:cNvPr id="0" name="Picture 3" descr="C:\Users\SCHELL~1\AppData\Local\Temp\SNAGHTML47b4cee5.PNG"/>
+                    <pic:cNvPr id="0" name="Picture 1"/>
                     <pic:cNvPicPr>
                       <a:picLocks noChangeAspect="1" noChangeArrowheads="1"/>
                     </pic:cNvPicPr>
                   </pic:nvPicPr>
                   <pic:blipFill>
-                    <a:blip r:embed="rId4">
+                    <a:blip r:embed="rId4" cstate="print">
                       <a:extLst>
                         <a:ext uri="{28A0092B-C50C-407E-A947-70E740481C1C}">
                           <a14:useLocalDpi xmlns:a14="http://schemas.microsoft.com/office/drawing/2010/main" val="0"/>
@@ -390,7 +390,145 @@
                   <pic:spPr bwMode="auto">
                     <a:xfrm>
                       <a:off x="0" y="0"/>
-                      <a:ext cx="1849611" cy="2413590"/>
+                      <a:ext cx="1808782" cy="2597499"/>
+                    </a:xfrm>
+                    <a:prstGeom prst="rect">
+                      <a:avLst/>
+                    </a:prstGeom>
+                    <a:noFill/>
+                    <a:ln>
+                      <a:noFill/>
+                    </a:ln>
+                  </pic:spPr>
+                </pic:pic>
+              </a:graphicData>
+            </a:graphic>
+            <wp14:sizeRelH relativeFrom="page">
+              <wp14:pctWidth>0</wp14:pctWidth>
+            </wp14:sizeRelH>
+            <wp14:sizeRelV relativeFrom="page">
+              <wp14:pctHeight>0</wp14:pctHeight>
+            </wp14:sizeRelV>
+          </wp:anchor>
+        </w:drawing>
+      </w:r>
+      <w:r>
+        <w:rPr>
+          <w:b/>
+        </w:rPr>
+        <w:t>Question 1:</w:t>
+      </w:r>
+    </w:p>
+    <w:p/>
+    <w:p>
+      <w:pPr>
+        <w:rPr>
+          <w:b/>
+        </w:rPr>
+      </w:pPr>
+    </w:p>
+    <w:p>
+      <w:pPr>
+        <w:rPr>
+          <w:b/>
+        </w:rPr>
+      </w:pPr>
+    </w:p>
+    <w:p>
+      <w:pPr>
+        <w:rPr>
+          <w:b/>
+        </w:rPr>
+      </w:pPr>
+    </w:p>
+    <w:p>
+      <w:pPr>
+        <w:rPr>
+          <w:b/>
+        </w:rPr>
+      </w:pPr>
+    </w:p>
+    <w:p>
+      <w:pPr>
+        <w:rPr>
+          <w:b/>
+        </w:rPr>
+      </w:pPr>
+    </w:p>
+    <w:p>
+      <w:pPr>
+        <w:rPr>
+          <w:b/>
+        </w:rPr>
+      </w:pPr>
+    </w:p>
+    <w:p>
+      <w:pPr>
+        <w:rPr>
+          <w:b/>
+        </w:rPr>
+      </w:pPr>
+    </w:p>
+    <w:p>
+      <w:pPr>
+        <w:rPr>
+          <w:b/>
+        </w:rPr>
+      </w:pPr>
+    </w:p>
+    <w:p>
+      <w:pPr>
+        <w:rPr>
+          <w:b/>
+        </w:rPr>
+      </w:pPr>
+      <w:r>
+        <w:rPr>
+          <w:b/>
+          <w:noProof/>
+        </w:rPr>
+        <w:drawing>
+          <wp:anchor distT="0" distB="0" distL="114300" distR="114300" simplePos="0" relativeHeight="251664384" behindDoc="1" locked="0" layoutInCell="1" allowOverlap="1" wp14:anchorId="69CE7732" wp14:editId="65338B5E">
+            <wp:simplePos x="0" y="0"/>
+            <wp:positionH relativeFrom="margin">
+              <wp:align>left</wp:align>
+            </wp:positionH>
+            <wp:positionV relativeFrom="paragraph">
+              <wp:posOffset>235564</wp:posOffset>
+            </wp:positionV>
+            <wp:extent cx="1800605" cy="2436726"/>
+            <wp:effectExtent l="0" t="0" r="0" b="1905"/>
+            <wp:wrapNone/>
+            <wp:docPr id="695936709" name="Picture 2"/>
+            <wp:cNvGraphicFramePr>
+              <a:graphicFrameLocks xmlns:a="http://schemas.openxmlformats.org/drawingml/2006/main" noChangeAspect="1"/>
+            </wp:cNvGraphicFramePr>
+            <a:graphic xmlns:a="http://schemas.openxmlformats.org/drawingml/2006/main">
+              <a:graphicData uri="http://schemas.openxmlformats.org/drawingml/2006/picture">
+                <pic:pic xmlns:pic="http://schemas.openxmlformats.org/drawingml/2006/picture">
+                  <pic:nvPicPr>
+                    <pic:cNvPr id="0" name="Picture 2"/>
+                    <pic:cNvPicPr>
+                      <a:picLocks noChangeAspect="1" noChangeArrowheads="1"/>
+                    </pic:cNvPicPr>
+                  </pic:nvPicPr>
+                  <pic:blipFill>
+                    <a:blip r:embed="rId5" cstate="print">
+                      <a:extLst>
+                        <a:ext uri="{28A0092B-C50C-407E-A947-70E740481C1C}">
+                          <a14:useLocalDpi xmlns:a14="http://schemas.microsoft.com/office/drawing/2010/main" val="0"/>
+                        </a:ext>
+                      </a:extLst>
+                    </a:blip>
+                    <a:srcRect/>
+                    <a:stretch>
+                      <a:fillRect/>
+                    </a:stretch>
+                  </pic:blipFill>
+                  <pic:spPr bwMode="auto">
+                    <a:xfrm>
+                      <a:off x="0" y="0"/>
+                      <a:ext cx="1800605" cy="2436726"/>
                     </a:xfrm>
                     <a:prstGeom prst="rect">
                       <a:avLst/>
@@ -416,8 +554,329 @@
         <w:rPr>
           <w:b/>
         </w:rPr>
-        <w:t>Question 1:</w:t>
+        <w:t>Question 2:</w:t>
       </w:r>
+    </w:p>
+    <w:tbl>
+      <w:tblPr>
+        <w:tblStyle w:val="TableGrid"/>
+        <w:tblpPr w:leftFromText="180" w:rightFromText="180" w:vertAnchor="page" w:horzAnchor="page" w:tblpX="5761" w:tblpY="7603"/>
+        <w:tblW w:w="0" w:type="auto"/>
+        <w:tblLook w:val="04A0" w:firstRow="1" w:lastRow="0" w:firstColumn="1" w:lastColumn="0" w:noHBand="0" w:noVBand="1"/>
+      </w:tblPr>
+      <w:tblGrid>
+        <w:gridCol w:w="1179"/>
+        <w:gridCol w:w="1179"/>
+      </w:tblGrid>
+      <w:tr>
+        <w:trPr>
+          <w:trHeight w:val="264"/>
+        </w:trPr>
+        <w:tc>
+          <w:tcPr>
+            <w:tcW w:w="1179" w:type="dxa"/>
+          </w:tcPr>
+          <w:p>
+            <w:pPr>
+              <w:rPr>
+                <w:b/>
+              </w:rPr>
+            </w:pPr>
+            <w:r>
+              <w:rPr>
+                <w:b/>
+              </w:rPr>
+              <w:t>iterations</w:t>
+            </w:r>
+          </w:p>
+        </w:tc>
+        <w:tc>
+          <w:tcPr>
+            <w:tcW w:w="1179" w:type="dxa"/>
+          </w:tcPr>
+          <w:p>
+            <w:pPr>
+              <w:rPr>
+                <w:b/>
+              </w:rPr>
+            </w:pPr>
+            <w:r>
+              <w:rPr>
+                <w:b/>
+              </w:rPr>
+              <w:t>value of x</w:t>
+            </w:r>
+          </w:p>
+        </w:tc>
+      </w:tr>
+      <w:tr>
+        <w:trPr>
+          <w:trHeight w:val="247"/>
+        </w:trPr>
+        <w:tc>
+          <w:tcPr>
+            <w:tcW w:w="1179" w:type="dxa"/>
+          </w:tcPr>
+          <w:p>
+            <w:pPr>
+              <w:rPr>
+                <w:b/>
+              </w:rPr>
+            </w:pPr>
+          </w:p>
+        </w:tc>
+        <w:tc>
+          <w:tcPr>
+            <w:tcW w:w="1179" w:type="dxa"/>
+          </w:tcPr>
+          <w:p>
+            <w:pPr>
+              <w:rPr>
+                <w:b/>
+              </w:rPr>
+            </w:pPr>
+          </w:p>
+        </w:tc>
+      </w:tr>
+      <w:tr>
+        <w:trPr>
+          <w:trHeight w:val="264"/>
+        </w:trPr>
+        <w:tc>
+          <w:tcPr>
+            <w:tcW w:w="1179" w:type="dxa"/>
+          </w:tcPr>
+          <w:p>
+            <w:pPr>
+              <w:rPr>
+                <w:b/>
+              </w:rPr>
+            </w:pPr>
+          </w:p>
+        </w:tc>
+        <w:tc>
+          <w:tcPr>
+            <w:tcW w:w="1179" w:type="dxa"/>
+          </w:tcPr>
+          <w:p>
+            <w:pPr>
+              <w:rPr>
+                <w:b/>
+              </w:rPr>
+            </w:pPr>
+          </w:p>
+        </w:tc>
+      </w:tr>
+      <w:tr>
+        <w:trPr>
+          <w:trHeight w:val="264"/>
+        </w:trPr>
+        <w:tc>
+          <w:tcPr>
+            <w:tcW w:w="1179" w:type="dxa"/>
+          </w:tcPr>
+          <w:p>
+            <w:pPr>
+              <w:rPr>
+                <w:b/>
+              </w:rPr>
+            </w:pPr>
+          </w:p>
+        </w:tc>
+        <w:tc>
+          <w:tcPr>
+            <w:tcW w:w="1179" w:type="dxa"/>
+          </w:tcPr>
+          <w:p>
+            <w:pPr>
+              <w:rPr>
+                <w:b/>
+              </w:rPr>
+            </w:pPr>
+          </w:p>
+        </w:tc>
+      </w:tr>
+      <w:tr>
+        <w:trPr>
+          <w:trHeight w:val="247"/>
+        </w:trPr>
+        <w:tc>
+          <w:tcPr>
+            <w:tcW w:w="1179" w:type="dxa"/>
+          </w:tcPr>
+          <w:p>
+            <w:pPr>
+              <w:rPr>
+                <w:b/>
+              </w:rPr>
+            </w:pPr>
+          </w:p>
+        </w:tc>
+        <w:tc>
+          <w:tcPr>
+            <w:tcW w:w="1179" w:type="dxa"/>
+          </w:tcPr>
+          <w:p>
+            <w:pPr>
+              <w:rPr>
+                <w:b/>
+              </w:rPr>
+            </w:pPr>
+          </w:p>
+        </w:tc>
+      </w:tr>
+      <w:tr>
+        <w:trPr>
+          <w:trHeight w:val="247"/>
+        </w:trPr>
+        <w:tc>
+          <w:tcPr>
+            <w:tcW w:w="1179" w:type="dxa"/>
+          </w:tcPr>
+          <w:p>
+            <w:pPr>
+              <w:rPr>
+                <w:b/>
+              </w:rPr>
+            </w:pPr>
+          </w:p>
+        </w:tc>
+        <w:tc>
+          <w:tcPr>
+            <w:tcW w:w="1179" w:type="dxa"/>
+          </w:tcPr>
+          <w:p>
+            <w:pPr>
+              <w:rPr>
+                <w:b/>
+              </w:rPr>
+            </w:pPr>
+          </w:p>
+        </w:tc>
+      </w:tr>
+      <w:tr>
+        <w:trPr>
+          <w:trHeight w:val="247"/>
+        </w:trPr>
+        <w:tc>
+          <w:tcPr>
+            <w:tcW w:w="1179" w:type="dxa"/>
+          </w:tcPr>
+          <w:p>
+            <w:pPr>
+              <w:rPr>
+                <w:b/>
+              </w:rPr>
+            </w:pPr>
+          </w:p>
+        </w:tc>
+        <w:tc>
+          <w:tcPr>
+            <w:tcW w:w="1179" w:type="dxa"/>
+          </w:tcPr>
+          <w:p>
+            <w:pPr>
+              <w:rPr>
+                <w:b/>
+              </w:rPr>
+            </w:pPr>
+          </w:p>
+        </w:tc>
+      </w:tr>
+      <w:tr>
+        <w:trPr>
+          <w:trHeight w:val="247"/>
+        </w:trPr>
+        <w:tc>
+          <w:tcPr>
+            <w:tcW w:w="1179" w:type="dxa"/>
+          </w:tcPr>
+          <w:p>
+            <w:pPr>
+              <w:rPr>
+                <w:b/>
+              </w:rPr>
+            </w:pPr>
+          </w:p>
+        </w:tc>
+        <w:tc>
+          <w:tcPr>
+            <w:tcW w:w="1179" w:type="dxa"/>
+          </w:tcPr>
+          <w:p>
+            <w:pPr>
+              <w:rPr>
+                <w:b/>
+              </w:rPr>
+            </w:pPr>
+          </w:p>
+        </w:tc>
+      </w:tr>
+      <w:tr>
+        <w:trPr>
+          <w:trHeight w:val="247"/>
+        </w:trPr>
+        <w:tc>
+          <w:tcPr>
+            <w:tcW w:w="1179" w:type="dxa"/>
+          </w:tcPr>
+          <w:p>
+            <w:pPr>
+              <w:rPr>
+                <w:b/>
+              </w:rPr>
+            </w:pPr>
+          </w:p>
+        </w:tc>
+        <w:tc>
+          <w:tcPr>
+            <w:tcW w:w="1179" w:type="dxa"/>
+          </w:tcPr>
+          <w:p>
+            <w:pPr>
+              <w:rPr>
+                <w:b/>
+              </w:rPr>
+            </w:pPr>
+          </w:p>
+        </w:tc>
+      </w:tr>
+      <w:tr>
+        <w:trPr>
+          <w:trHeight w:val="247"/>
+        </w:trPr>
+        <w:tc>
+          <w:tcPr>
+            <w:tcW w:w="1179" w:type="dxa"/>
+          </w:tcPr>
+          <w:p>
+            <w:pPr>
+              <w:rPr>
+                <w:b/>
+              </w:rPr>
+            </w:pPr>
+          </w:p>
+        </w:tc>
+        <w:tc>
+          <w:tcPr>
+            <w:tcW w:w="1179" w:type="dxa"/>
+          </w:tcPr>
+          <w:p>
+            <w:pPr>
+              <w:rPr>
+                <w:b/>
+              </w:rPr>
+            </w:pPr>
+          </w:p>
+        </w:tc>
+      </w:tr>
+    </w:tbl>
+    <w:p>
+      <w:pPr>
+        <w:rPr>
+          <w:b/>
+        </w:rPr>
+      </w:pPr>
     </w:p>
     <w:p/>
     <w:p>
@@ -464,10 +923,19 @@
     </w:p>
     <w:p>
       <w:pPr>
+        <w:tabs>
+          <w:tab w:val="left" w:pos="4035"/>
+        </w:tabs>
         <w:rPr>
           <w:b/>
         </w:rPr>
       </w:pPr>
+      <w:r>
+        <w:rPr>
+          <w:b/>
+        </w:rPr>
+        <w:tab/>
+      </w:r>
     </w:p>
     <w:p>
       <w:pPr>
@@ -475,30 +943,24 @@
           <w:b/>
         </w:rPr>
       </w:pPr>
-    </w:p>
-    <w:p>
-      <w:pPr>
-        <w:rPr>
-          <w:b/>
-        </w:rPr>
-      </w:pPr>
       <w:r>
         <w:rPr>
+          <w:b/>
           <w:noProof/>
         </w:rPr>
         <w:drawing>
-          <wp:anchor distT="0" distB="0" distL="114300" distR="114300" simplePos="0" relativeHeight="251661312" behindDoc="0" locked="0" layoutInCell="1" allowOverlap="1">
+          <wp:anchor distT="0" distB="0" distL="114300" distR="114300" simplePos="0" relativeHeight="251665408" behindDoc="1" locked="0" layoutInCell="1" allowOverlap="1" wp14:anchorId="7D0BDB95" wp14:editId="68AD8E28">
             <wp:simplePos x="0" y="0"/>
             <wp:positionH relativeFrom="margin">
               <wp:align>left</wp:align>
             </wp:positionH>
             <wp:positionV relativeFrom="paragraph">
-              <wp:posOffset>282191</wp:posOffset>
+              <wp:posOffset>224490</wp:posOffset>
             </wp:positionV>
-            <wp:extent cx="1818208" cy="2232837"/>
-            <wp:effectExtent l="0" t="0" r="0" b="0"/>
+            <wp:extent cx="1838848" cy="1622582"/>
+            <wp:effectExtent l="0" t="0" r="9525" b="0"/>
             <wp:wrapNone/>
-            <wp:docPr id="1" name="Picture 1" descr="C:\Users\SCHELL~1\AppData\Local\Temp\SNAGHTML47b22a52.PNG"/>
+            <wp:docPr id="1187421036" name="Picture 3"/>
             <wp:cNvGraphicFramePr>
               <a:graphicFrameLocks xmlns:a="http://schemas.openxmlformats.org/drawingml/2006/main" noChangeAspect="1"/>
             </wp:cNvGraphicFramePr>
@@ -506,13 +968,13 @@
               <a:graphicData uri="http://schemas.openxmlformats.org/drawingml/2006/picture">
                 <pic:pic xmlns:pic="http://schemas.openxmlformats.org/drawingml/2006/picture">
                   <pic:nvPicPr>
-                    <pic:cNvPr id="0" name="Picture 1" descr="C:\Users\SCHELL~1\AppData\Local\Temp\SNAGHTML47b22a52.PNG"/>
+                    <pic:cNvPr id="0" name="Picture 3"/>
                     <pic:cNvPicPr>
                       <a:picLocks noChangeAspect="1" noChangeArrowheads="1"/>
                     </pic:cNvPicPr>
                   </pic:nvPicPr>
                   <pic:blipFill>
-                    <a:blip r:embed="rId5">
+                    <a:blip r:embed="rId6" cstate="print">
                       <a:extLst>
                         <a:ext uri="{28A0092B-C50C-407E-A947-70E740481C1C}">
                           <a14:useLocalDpi xmlns:a14="http://schemas.microsoft.com/office/drawing/2010/main" val="0"/>
@@ -527,7 +989,7 @@
                   <pic:spPr bwMode="auto">
                     <a:xfrm>
                       <a:off x="0" y="0"/>
-                      <a:ext cx="1818208" cy="2232837"/>
+                      <a:ext cx="1838848" cy="1622582"/>
                     </a:xfrm>
                     <a:prstGeom prst="rect">
                       <a:avLst/>
@@ -553,13 +1015,13 @@
         <w:rPr>
           <w:b/>
         </w:rPr>
-        <w:t>Question 2:</w:t>
+        <w:t>Question 3:</w:t>
       </w:r>
     </w:p>
     <w:tbl>
       <w:tblPr>
         <w:tblStyle w:val="TableGrid"/>
-        <w:tblpPr w:leftFromText="180" w:rightFromText="180" w:vertAnchor="page" w:horzAnchor="page" w:tblpX="5761" w:tblpY="7603"/>
+        <w:tblpPr w:leftFromText="180" w:rightFromText="180" w:vertAnchor="page" w:horzAnchor="page" w:tblpX="5761" w:tblpY="12130"/>
         <w:tblW w:w="0" w:type="auto"/>
         <w:tblLook w:val="04A0" w:firstRow="1" w:lastRow="0" w:firstColumn="1" w:lastColumn="0" w:noHBand="0" w:noVBand="1"/>
       </w:tblPr>
@@ -724,464 +1186,9 @@
           </w:p>
         </w:tc>
       </w:tr>
-      <w:tr>
-        <w:trPr>
-          <w:trHeight w:val="247"/>
-        </w:trPr>
-        <w:tc>
-          <w:tcPr>
-            <w:tcW w:w="1179" w:type="dxa"/>
-          </w:tcPr>
-          <w:p>
-            <w:pPr>
-              <w:rPr>
-                <w:b/>
-              </w:rPr>
-            </w:pPr>
-          </w:p>
-        </w:tc>
-        <w:tc>
-          <w:tcPr>
-            <w:tcW w:w="1179" w:type="dxa"/>
-          </w:tcPr>
-          <w:p>
-            <w:pPr>
-              <w:rPr>
-                <w:b/>
-              </w:rPr>
-            </w:pPr>
-          </w:p>
-        </w:tc>
-      </w:tr>
-      <w:tr>
-        <w:trPr>
-          <w:trHeight w:val="247"/>
-        </w:trPr>
-        <w:tc>
-          <w:tcPr>
-            <w:tcW w:w="1179" w:type="dxa"/>
-          </w:tcPr>
-          <w:p>
-            <w:pPr>
-              <w:rPr>
-                <w:b/>
-              </w:rPr>
-            </w:pPr>
-          </w:p>
-        </w:tc>
-        <w:tc>
-          <w:tcPr>
-            <w:tcW w:w="1179" w:type="dxa"/>
-          </w:tcPr>
-          <w:p>
-            <w:pPr>
-              <w:rPr>
-                <w:b/>
-              </w:rPr>
-            </w:pPr>
-          </w:p>
-        </w:tc>
-      </w:tr>
-      <w:tr>
-        <w:trPr>
-          <w:trHeight w:val="247"/>
-        </w:trPr>
-        <w:tc>
-          <w:tcPr>
-            <w:tcW w:w="1179" w:type="dxa"/>
-          </w:tcPr>
-          <w:p>
-            <w:pPr>
-              <w:rPr>
-                <w:b/>
-              </w:rPr>
-            </w:pPr>
-          </w:p>
-        </w:tc>
-        <w:tc>
-          <w:tcPr>
-            <w:tcW w:w="1179" w:type="dxa"/>
-          </w:tcPr>
-          <w:p>
-            <w:pPr>
-              <w:rPr>
-                <w:b/>
-              </w:rPr>
-            </w:pPr>
-          </w:p>
-        </w:tc>
-      </w:tr>
-      <w:tr>
-        <w:trPr>
-          <w:trHeight w:val="247"/>
-        </w:trPr>
-        <w:tc>
-          <w:tcPr>
-            <w:tcW w:w="1179" w:type="dxa"/>
-          </w:tcPr>
-          <w:p>
-            <w:pPr>
-              <w:rPr>
-                <w:b/>
-              </w:rPr>
-            </w:pPr>
-          </w:p>
-        </w:tc>
-        <w:tc>
-          <w:tcPr>
-            <w:tcW w:w="1179" w:type="dxa"/>
-          </w:tcPr>
-          <w:p>
-            <w:pPr>
-              <w:rPr>
-                <w:b/>
-              </w:rPr>
-            </w:pPr>
-          </w:p>
-        </w:tc>
-      </w:tr>
-      <w:tr>
-        <w:trPr>
-          <w:trHeight w:val="247"/>
-        </w:trPr>
-        <w:tc>
-          <w:tcPr>
-            <w:tcW w:w="1179" w:type="dxa"/>
-          </w:tcPr>
-          <w:p>
-            <w:pPr>
-              <w:rPr>
-                <w:b/>
-              </w:rPr>
-            </w:pPr>
-          </w:p>
-        </w:tc>
-        <w:tc>
-          <w:tcPr>
-            <w:tcW w:w="1179" w:type="dxa"/>
-          </w:tcPr>
-          <w:p>
-            <w:pPr>
-              <w:rPr>
-                <w:b/>
-              </w:rPr>
-            </w:pPr>
-          </w:p>
-        </w:tc>
-      </w:tr>
-    </w:tbl>
-    <w:p>
-      <w:pPr>
-        <w:rPr>
-          <w:b/>
-        </w:rPr>
-      </w:pPr>
-    </w:p>
-    <w:p/>
-    <w:p>
-      <w:pPr>
-        <w:rPr>
-          <w:b/>
-        </w:rPr>
-      </w:pPr>
-    </w:p>
-    <w:p>
-      <w:pPr>
-        <w:rPr>
-          <w:b/>
-        </w:rPr>
-      </w:pPr>
-    </w:p>
-    <w:p>
-      <w:pPr>
-        <w:rPr>
-          <w:b/>
-        </w:rPr>
-      </w:pPr>
-    </w:p>
-    <w:p>
-      <w:pPr>
-        <w:rPr>
-          <w:b/>
-        </w:rPr>
-      </w:pPr>
-    </w:p>
-    <w:p>
-      <w:pPr>
-        <w:rPr>
-          <w:b/>
-        </w:rPr>
-      </w:pPr>
-    </w:p>
-    <w:p>
-      <w:pPr>
-        <w:rPr>
-          <w:b/>
-        </w:rPr>
-      </w:pPr>
-    </w:p>
-    <w:p>
-      <w:pPr>
-        <w:rPr>
-          <w:b/>
-        </w:rPr>
-      </w:pPr>
-    </w:p>
-    <w:p>
-      <w:pPr>
-        <w:rPr>
-          <w:b/>
-        </w:rPr>
-      </w:pPr>
-    </w:p>
-    <w:p>
-      <w:pPr>
-        <w:rPr>
-          <w:b/>
-        </w:rPr>
-      </w:pPr>
-      <w:r>
-        <w:rPr>
-          <w:noProof/>
-        </w:rPr>
-        <w:drawing>
-          <wp:anchor distT="0" distB="0" distL="114300" distR="114300" simplePos="0" relativeHeight="251660288" behindDoc="1" locked="0" layoutInCell="1" allowOverlap="1">
-            <wp:simplePos x="0" y="0"/>
-            <wp:positionH relativeFrom="margin">
-              <wp:align>left</wp:align>
-            </wp:positionH>
-            <wp:positionV relativeFrom="paragraph">
-              <wp:posOffset>209240</wp:posOffset>
-            </wp:positionV>
-            <wp:extent cx="1957875" cy="1488558"/>
-            <wp:effectExtent l="0" t="0" r="4445" b="0"/>
-            <wp:wrapNone/>
-            <wp:docPr id="4" name="Picture 4" descr="C:\Users\SCHELL~1\AppData\Local\Temp\SNAGHTML479cc516.PNG"/>
-            <wp:cNvGraphicFramePr>
-              <a:graphicFrameLocks xmlns:a="http://schemas.openxmlformats.org/drawingml/2006/main" noChangeAspect="1"/>
-            </wp:cNvGraphicFramePr>
-            <a:graphic xmlns:a="http://schemas.openxmlformats.org/drawingml/2006/main">
-              <a:graphicData uri="http://schemas.openxmlformats.org/drawingml/2006/picture">
-                <pic:pic xmlns:pic="http://schemas.openxmlformats.org/drawingml/2006/picture">
-                  <pic:nvPicPr>
-                    <pic:cNvPr id="0" name="Picture 7" descr="C:\Users\SCHELL~1\AppData\Local\Temp\SNAGHTML479cc516.PNG"/>
-                    <pic:cNvPicPr>
-                      <a:picLocks noChangeAspect="1" noChangeArrowheads="1"/>
-                    </pic:cNvPicPr>
-                  </pic:nvPicPr>
-                  <pic:blipFill>
-                    <a:blip r:embed="rId6">
-                      <a:extLst>
-                        <a:ext uri="{28A0092B-C50C-407E-A947-70E740481C1C}">
-                          <a14:useLocalDpi xmlns:a14="http://schemas.microsoft.com/office/drawing/2010/main" val="0"/>
-                        </a:ext>
-                      </a:extLst>
-                    </a:blip>
-                    <a:srcRect/>
-                    <a:stretch>
-                      <a:fillRect/>
-                    </a:stretch>
-                  </pic:blipFill>
-                  <pic:spPr bwMode="auto">
-                    <a:xfrm>
-                      <a:off x="0" y="0"/>
-                      <a:ext cx="1957875" cy="1488558"/>
-                    </a:xfrm>
-                    <a:prstGeom prst="rect">
-                      <a:avLst/>
-                    </a:prstGeom>
-                    <a:noFill/>
-                    <a:ln>
-                      <a:noFill/>
-                    </a:ln>
-                  </pic:spPr>
-                </pic:pic>
-              </a:graphicData>
-            </a:graphic>
-          </wp:anchor>
-        </w:drawing>
-      </w:r>
-      <w:r>
-        <w:rPr>
-          <w:b/>
-        </w:rPr>
-        <w:t>Question 3:</w:t>
-      </w:r>
-    </w:p>
-    <w:tbl>
-      <w:tblPr>
-        <w:tblStyle w:val="TableGrid"/>
-        <w:tblpPr w:leftFromText="180" w:rightFromText="180" w:vertAnchor="page" w:horzAnchor="page" w:tblpX="5761" w:tblpY="12476"/>
-        <w:tblW w:w="0" w:type="auto"/>
-        <w:tblLook w:val="04A0" w:firstRow="1" w:lastRow="0" w:firstColumn="1" w:lastColumn="0" w:noHBand="0" w:noVBand="1"/>
-      </w:tblPr>
-      <w:tblGrid>
-        <w:gridCol w:w="1179"/>
-        <w:gridCol w:w="1179"/>
-      </w:tblGrid>
-      <w:tr>
-        <w:trPr>
-          <w:trHeight w:val="264"/>
-        </w:trPr>
-        <w:tc>
-          <w:tcPr>
-            <w:tcW w:w="1179" w:type="dxa"/>
-          </w:tcPr>
-          <w:p>
-            <w:pPr>
-              <w:rPr>
-                <w:b/>
-              </w:rPr>
-            </w:pPr>
-            <w:r>
-              <w:rPr>
-                <w:b/>
-              </w:rPr>
-              <w:t>iterations</w:t>
-            </w:r>
-          </w:p>
-        </w:tc>
-        <w:tc>
-          <w:tcPr>
-            <w:tcW w:w="1179" w:type="dxa"/>
-          </w:tcPr>
-          <w:p>
-            <w:pPr>
-              <w:rPr>
-                <w:b/>
-              </w:rPr>
-            </w:pPr>
-            <w:r>
-              <w:rPr>
-                <w:b/>
-              </w:rPr>
-              <w:t>value of x</w:t>
-            </w:r>
-          </w:p>
-        </w:tc>
-      </w:tr>
-      <w:tr>
-        <w:trPr>
-          <w:trHeight w:val="247"/>
-        </w:trPr>
-        <w:tc>
-          <w:tcPr>
-            <w:tcW w:w="1179" w:type="dxa"/>
-          </w:tcPr>
-          <w:p>
-            <w:pPr>
-              <w:rPr>
-                <w:b/>
-              </w:rPr>
-            </w:pPr>
-          </w:p>
-        </w:tc>
-        <w:tc>
-          <w:tcPr>
-            <w:tcW w:w="1179" w:type="dxa"/>
-          </w:tcPr>
-          <w:p>
-            <w:pPr>
-              <w:rPr>
-                <w:b/>
-              </w:rPr>
-            </w:pPr>
-          </w:p>
-        </w:tc>
-      </w:tr>
-      <w:tr>
-        <w:trPr>
-          <w:trHeight w:val="264"/>
-        </w:trPr>
-        <w:tc>
-          <w:tcPr>
-            <w:tcW w:w="1179" w:type="dxa"/>
-          </w:tcPr>
-          <w:p>
-            <w:pPr>
-              <w:rPr>
-                <w:b/>
-              </w:rPr>
-            </w:pPr>
-          </w:p>
-        </w:tc>
-        <w:tc>
-          <w:tcPr>
-            <w:tcW w:w="1179" w:type="dxa"/>
-          </w:tcPr>
-          <w:p>
-            <w:pPr>
-              <w:rPr>
-                <w:b/>
-              </w:rPr>
-            </w:pPr>
-          </w:p>
-        </w:tc>
-      </w:tr>
-      <w:tr>
-        <w:trPr>
-          <w:trHeight w:val="264"/>
-        </w:trPr>
-        <w:tc>
-          <w:tcPr>
-            <w:tcW w:w="1179" w:type="dxa"/>
-          </w:tcPr>
-          <w:p>
-            <w:pPr>
-              <w:rPr>
-                <w:b/>
-              </w:rPr>
-            </w:pPr>
-          </w:p>
-        </w:tc>
-        <w:tc>
-          <w:tcPr>
-            <w:tcW w:w="1179" w:type="dxa"/>
-          </w:tcPr>
-          <w:p>
-            <w:pPr>
-              <w:rPr>
-                <w:b/>
-              </w:rPr>
-            </w:pPr>
-          </w:p>
-        </w:tc>
-      </w:tr>
-      <w:tr>
-        <w:trPr>
-          <w:trHeight w:val="247"/>
-        </w:trPr>
-        <w:tc>
-          <w:tcPr>
-            <w:tcW w:w="1179" w:type="dxa"/>
-          </w:tcPr>
-          <w:p>
-            <w:pPr>
-              <w:rPr>
-                <w:b/>
-              </w:rPr>
-            </w:pPr>
-          </w:p>
-        </w:tc>
-        <w:tc>
-          <w:tcPr>
-            <w:tcW w:w="1179" w:type="dxa"/>
-          </w:tcPr>
-          <w:p>
-            <w:pPr>
-              <w:rPr>
-                <w:b/>
-              </w:rPr>
-            </w:pPr>
-          </w:p>
-        </w:tc>
-      </w:tr>
     </w:tbl>
     <w:p/>
-    <w:p>
-      <w:bookmarkStart w:id="0" w:name="_GoBack"/>
-      <w:bookmarkEnd w:id="0"/>
-    </w:p>
+    <w:p/>
     <w:sectPr>
       <w:pgSz w:w="12240" w:h="15840"/>
       <w:pgMar w:top="1440" w:right="1440" w:bottom="1440" w:left="1440" w:header="720" w:footer="720" w:gutter="0"/>
@@ -1193,7 +1200,7 @@
 </file>
 
 <file path=word/styles.xml><?xml version="1.0" encoding="utf-8"?>
-<w:styles xmlns:mc="http://schemas.openxmlformats.org/markup-compatibility/2006" xmlns:r="http://schemas.openxmlformats.org/officeDocument/2006/relationships" xmlns:w="http://schemas.openxmlformats.org/wordprocessingml/2006/main" xmlns:w14="http://schemas.microsoft.com/office/word/2010/wordml" xmlns:w15="http://schemas.microsoft.com/office/word/2012/wordml" xmlns:w16se="http://schemas.microsoft.com/office/word/2015/wordml/symex" mc:Ignorable="w14 w15 w16se">
+<w:styles xmlns:mc="http://schemas.openxmlformats.org/markup-compatibility/2006" xmlns:r="http://schemas.openxmlformats.org/officeDocument/2006/relationships" xmlns:w="http://schemas.openxmlformats.org/wordprocessingml/2006/main" xmlns:w14="http://schemas.microsoft.com/office/word/2010/wordml" xmlns:w15="http://schemas.microsoft.com/office/word/2012/wordml" xmlns:w16cex="http://schemas.microsoft.com/office/word/2018/wordml/cex" xmlns:w16cid="http://schemas.microsoft.com/office/word/2016/wordml/cid" xmlns:w16="http://schemas.microsoft.com/office/word/2018/wordml" xmlns:w16sdtdh="http://schemas.microsoft.com/office/word/2020/wordml/sdtdatahash" xmlns:w16se="http://schemas.microsoft.com/office/word/2015/wordml/symex" mc:Ignorable="w14 w15 w16se w16cid w16 w16cex w16sdtdh">
   <w:docDefaults>
     <w:rPrDefault>
       <w:rPr>
@@ -1209,7 +1216,7 @@
       </w:pPr>
     </w:pPrDefault>
   </w:docDefaults>
-  <w:latentStyles w:defLockedState="0" w:defUIPriority="99" w:defSemiHidden="0" w:defUnhideWhenUsed="0" w:defQFormat="0" w:count="371">
+  <w:latentStyles w:defLockedState="0" w:defUIPriority="99" w:defSemiHidden="0" w:defUnhideWhenUsed="0" w:defQFormat="0" w:count="376">
     <w:lsdException w:name="Normal" w:uiPriority="0" w:qFormat="1"/>
     <w:lsdException w:name="heading 1" w:uiPriority="9" w:qFormat="1"/>
     <w:lsdException w:name="heading 2" w:semiHidden="1" w:uiPriority="9" w:unhideWhenUsed="1" w:qFormat="1"/>
@@ -1581,6 +1588,11 @@
     <w:lsdException w:name="List Table 5 Dark Accent 6" w:uiPriority="50"/>
     <w:lsdException w:name="List Table 6 Colorful Accent 6" w:uiPriority="51"/>
     <w:lsdException w:name="List Table 7 Colorful Accent 6" w:uiPriority="52"/>
+    <w:lsdException w:name="Mention" w:semiHidden="1" w:unhideWhenUsed="1"/>
+    <w:lsdException w:name="Smart Hyperlink" w:semiHidden="1" w:unhideWhenUsed="1"/>
+    <w:lsdException w:name="Hashtag" w:semiHidden="1" w:unhideWhenUsed="1"/>
+    <w:lsdException w:name="Unresolved Mention" w:semiHidden="1" w:unhideWhenUsed="1"/>
+    <w:lsdException w:name="Smart Link" w:semiHidden="1" w:unhideWhenUsed="1"/>
   </w:latentStyles>
   <w:style w:type="paragraph" w:default="1" w:styleId="Normal">
     <w:name w:val="Normal"/>

</xml_diff>